<commit_message>
Geen geshcikte remmercocktail: geschrapt uit protocol
</commit_message>
<xml_diff>
--- a/Protocollen/1_Speeksel_afname.docx
+++ b/Protocollen/1_Speeksel_afname.docx
@@ -177,52 +177,6 @@
           <w:lang w:val="nl-NL"/>
         </w:rPr>
         <w:br/>
-        <w:t xml:space="preserve">Daarnaast wordt de </w:t>
-      </w:r>
-      <w:r>
-        <w:rPr>
-          <w:rFonts w:ascii="Arial" w:hAnsi="Arial" w:cs="Arial"/>
-          <w:sz w:val="22"/>
-          <w:szCs w:val="22"/>
-          <w:lang w:val="nl-NL"/>
-        </w:rPr>
-        <w:t>proteaseremmer (REM)</w:t>
-      </w:r>
-      <w:r>
-        <w:rPr>
-          <w:rFonts w:ascii="Arial" w:hAnsi="Arial" w:cs="Arial"/>
-          <w:sz w:val="22"/>
-          <w:szCs w:val="22"/>
-          <w:lang w:val="nl-NL"/>
-        </w:rPr>
-        <w:t xml:space="preserve"> conditie met een brede protease remmer cocktail gebruikt als controle voor de proteolytische afbraak in de tussen tijd van behandeling</w:t>
-      </w:r>
-      <w:r>
-        <w:rPr>
-          <w:rFonts w:ascii="Arial" w:hAnsi="Arial" w:cs="Arial"/>
-          <w:sz w:val="22"/>
-          <w:szCs w:val="22"/>
-          <w:lang w:val="nl-NL"/>
-        </w:rPr>
-        <w:t xml:space="preserve"> (in UNC en CLAR)</w:t>
-      </w:r>
-      <w:r>
-        <w:rPr>
-          <w:rFonts w:ascii="Arial" w:hAnsi="Arial" w:cs="Arial"/>
-          <w:sz w:val="22"/>
-          <w:szCs w:val="22"/>
-          <w:lang w:val="nl-NL"/>
-        </w:rPr>
-        <w:t>.</w:t>
-      </w:r>
-      <w:r>
-        <w:rPr>
-          <w:rFonts w:ascii="Arial" w:hAnsi="Arial" w:cs="Arial"/>
-          <w:sz w:val="22"/>
-          <w:szCs w:val="22"/>
-          <w:lang w:val="nl-NL"/>
-        </w:rPr>
-        <w:br/>
         <w:t>Alle monsters worden zo snel mogelijk ingevroren bij -80 °C, zodat enzym(activiteit) en andere componeten stabiel blijven voor verdere analysen.</w:t>
       </w:r>
     </w:p>
@@ -268,22 +222,14 @@
           <w:lang w:val="nl-NL"/>
         </w:rPr>
       </w:pPr>
-      <w:commentRangeStart w:id="0"/>
-      <w:r>
-        <w:rPr>
-          <w:rFonts w:ascii="Arial" w:hAnsi="Arial" w:cs="Arial"/>
-          <w:sz w:val="22"/>
-          <w:szCs w:val="22"/>
-          <w:lang w:val="nl-NL"/>
-        </w:rPr>
-        <w:t>Proteaseremmer cocktail?</w:t>
-      </w:r>
-      <w:commentRangeEnd w:id="0"/>
-      <w:r>
-        <w:rPr>
-          <w:rStyle w:val="CommentReference"/>
-        </w:rPr>
-        <w:commentReference w:id="0"/>
+      <w:r>
+        <w:rPr>
+          <w:rFonts w:ascii="Arial" w:hAnsi="Arial" w:cs="Arial"/>
+          <w:sz w:val="22"/>
+          <w:szCs w:val="22"/>
+          <w:lang w:val="nl-NL"/>
+        </w:rPr>
+        <w:t>Voor dit protocol gelden geen extra veiligheidsmaatregelen.</w:t>
       </w:r>
     </w:p>
     <w:p>
@@ -332,7 +278,7 @@
           <w:lang w:val="nl-NL"/>
         </w:rPr>
       </w:pPr>
-      <w:commentRangeStart w:id="1"/>
+      <w:commentRangeStart w:id="0"/>
       <w:r>
         <w:rPr>
           <w:rFonts w:ascii="Arial" w:hAnsi="Arial" w:cs="Arial"/>
@@ -342,12 +288,12 @@
         </w:rPr>
         <w:t>Steriel glazen buis of steriele PP buis</w:t>
       </w:r>
-      <w:commentRangeEnd w:id="1"/>
+      <w:commentRangeEnd w:id="0"/>
       <w:r>
         <w:rPr>
           <w:rStyle w:val="CommentReference"/>
         </w:rPr>
-        <w:commentReference w:id="1"/>
+        <w:commentReference w:id="0"/>
       </w:r>
     </w:p>
     <w:p>
@@ -575,33 +521,35 @@
     </w:p>
     <w:p>
       <w:pPr>
-        <w:numPr>
-          <w:ilvl w:val="0"/>
-          <w:numId w:val="1"/>
-        </w:numPr>
-        <w:rPr>
-          <w:rFonts w:ascii="Arial" w:hAnsi="Arial" w:cs="Arial"/>
-          <w:sz w:val="22"/>
-          <w:szCs w:val="22"/>
-        </w:rPr>
-      </w:pPr>
-      <w:r>
-        <w:rPr>
-          <w:rFonts w:ascii="Arial" w:hAnsi="Arial" w:cs="Arial"/>
-          <w:sz w:val="22"/>
-          <w:szCs w:val="22"/>
-        </w:rPr>
-        <w:t>Protease remmercocktail</w:t>
-      </w:r>
+        <w:rPr>
+          <w:rFonts w:ascii="Arial" w:hAnsi="Arial" w:cs="Arial"/>
+          <w:sz w:val="22"/>
+          <w:szCs w:val="22"/>
+        </w:rPr>
+      </w:pPr>
     </w:p>
     <w:p>
       <w:pPr>
         <w:rPr>
           <w:rFonts w:ascii="Arial" w:hAnsi="Arial" w:cs="Arial"/>
-          <w:sz w:val="22"/>
-          <w:szCs w:val="22"/>
-        </w:rPr>
-      </w:pPr>
+          <w:b/>
+          <w:bCs/>
+          <w:sz w:val="22"/>
+          <w:szCs w:val="22"/>
+          <w:lang w:val="nl-NL"/>
+        </w:rPr>
+      </w:pPr>
+      <w:r>
+        <w:rPr>
+          <w:rFonts w:ascii="Arial" w:hAnsi="Arial" w:cs="Arial"/>
+          <w:b/>
+          <w:bCs/>
+          <w:sz w:val="22"/>
+          <w:szCs w:val="22"/>
+          <w:lang w:val="nl-NL"/>
+        </w:rPr>
+        <w:t>Methode</w:t>
+      </w:r>
     </w:p>
     <w:p>
       <w:pPr>
@@ -611,9 +559,9 @@
           <w:bCs/>
           <w:sz w:val="22"/>
           <w:szCs w:val="22"/>
-          <w:lang w:val="nl-NL"/>
-        </w:rPr>
-      </w:pPr>
+        </w:rPr>
+      </w:pPr>
+      <w:proofErr w:type="spellStart"/>
       <w:r>
         <w:rPr>
           <w:rFonts w:ascii="Arial" w:hAnsi="Arial" w:cs="Arial"/>
@@ -621,13 +569,11 @@
           <w:bCs/>
           <w:sz w:val="22"/>
           <w:szCs w:val="22"/>
-          <w:lang w:val="nl-NL"/>
-        </w:rPr>
-        <w:t>Methode</w:t>
-      </w:r>
-    </w:p>
-    <w:p>
-      <w:pPr>
+        </w:rPr>
+        <w:t>Aandachtspunten</w:t>
+      </w:r>
+      <w:proofErr w:type="spellEnd"/>
+      <w:r>
         <w:rPr>
           <w:rFonts w:ascii="Arial" w:hAnsi="Arial" w:cs="Arial"/>
           <w:b/>
@@ -635,16 +581,7 @@
           <w:sz w:val="22"/>
           <w:szCs w:val="22"/>
         </w:rPr>
-      </w:pPr>
-      <w:r>
-        <w:rPr>
-          <w:rFonts w:ascii="Arial" w:hAnsi="Arial" w:cs="Arial"/>
-          <w:b/>
-          <w:bCs/>
-          <w:sz w:val="22"/>
-          <w:szCs w:val="22"/>
-        </w:rPr>
-        <w:t>Aandachtspunten:</w:t>
+        <w:t>:</w:t>
       </w:r>
     </w:p>
     <w:p>
@@ -666,8 +603,18 @@
           <w:sz w:val="22"/>
           <w:szCs w:val="22"/>
         </w:rPr>
-        <w:t>Werk snel</w:t>
-      </w:r>
+        <w:t xml:space="preserve">Werk </w:t>
+      </w:r>
+      <w:proofErr w:type="spellStart"/>
+      <w:r>
+        <w:rPr>
+          <w:rFonts w:ascii="Arial" w:hAnsi="Arial" w:cs="Arial"/>
+          <w:sz w:val="22"/>
+          <w:szCs w:val="22"/>
+        </w:rPr>
+        <w:t>snel</w:t>
+      </w:r>
+      <w:proofErr w:type="spellEnd"/>
     </w:p>
     <w:p>
       <w:pPr>
@@ -732,6 +679,7 @@
         </w:rPr>
         <w:t xml:space="preserve">Werk </w:t>
       </w:r>
+      <w:proofErr w:type="spellStart"/>
       <w:r>
         <w:rPr>
           <w:rFonts w:ascii="Arial" w:hAnsi="Arial" w:cs="Arial"/>
@@ -748,6 +696,7 @@
         </w:rPr>
         <w:t>el</w:t>
       </w:r>
+      <w:proofErr w:type="spellEnd"/>
     </w:p>
     <w:p>
       <w:pPr>
@@ -818,7 +767,6 @@
           <w:szCs w:val="22"/>
           <w:lang w:val="nl-NL"/>
         </w:rPr>
-        <w:lastRenderedPageBreak/>
         <w:t>Speekselverzameling</w:t>
       </w:r>
       <w:r>
@@ -879,6 +827,7 @@
           <w:szCs w:val="22"/>
           <w:lang w:val="nl-NL"/>
         </w:rPr>
+        <w:lastRenderedPageBreak/>
         <w:t xml:space="preserve">Zet ijs klaar en laat remmercocktail </w:t>
       </w:r>
       <w:r>
@@ -1073,7 +1022,25 @@
           <w:szCs w:val="22"/>
           <w:lang w:val="nl-NL"/>
         </w:rPr>
-        <w:t xml:space="preserve"> epjes en label ze volgens tabel 1, laat deze ook in een bak ijs op temperatuur komen</w:t>
+        <w:t xml:space="preserve"> </w:t>
+      </w:r>
+      <w:r>
+        <w:rPr>
+          <w:rFonts w:ascii="Arial" w:hAnsi="Arial" w:cs="Arial"/>
+          <w:sz w:val="22"/>
+          <w:szCs w:val="22"/>
+          <w:lang w:val="nl-NL"/>
+        </w:rPr>
+        <w:t>aliquots</w:t>
+      </w:r>
+      <w:r>
+        <w:rPr>
+          <w:rFonts w:ascii="Arial" w:hAnsi="Arial" w:cs="Arial"/>
+          <w:sz w:val="22"/>
+          <w:szCs w:val="22"/>
+          <w:lang w:val="nl-NL"/>
+        </w:rPr>
+        <w:t xml:space="preserve"> en label ze volgens tabel 1, laat deze ook in een bak ijs op temperatuur komen</w:t>
       </w:r>
       <w:r>
         <w:rPr>
@@ -1093,7 +1060,29 @@
           <w:szCs w:val="22"/>
           <w:lang w:val="nl-NL"/>
         </w:rPr>
-        <w:t>Epje is klein, hou de naam kort en met tape een bakje labelen met datum en tijd, donorID is bijv A en in docuemntatie benodigde informatie per donor</w:t>
+        <w:t>Aliquot</w:t>
+      </w:r>
+      <w:r>
+        <w:rPr>
+          <w:rFonts w:ascii="Arial" w:hAnsi="Arial" w:cs="Arial"/>
+          <w:i/>
+          <w:iCs/>
+          <w:sz w:val="22"/>
+          <w:szCs w:val="22"/>
+          <w:lang w:val="nl-NL"/>
+        </w:rPr>
+        <w:t xml:space="preserve"> is klein, hou de naam kort en met tape een bakje labelen met datum en tijd, donorID is bijv A en in docuemntatie benodigde informatie per donor</w:t>
+      </w:r>
+      <w:r>
+        <w:rPr>
+          <w:rFonts w:ascii="Arial" w:hAnsi="Arial" w:cs="Arial"/>
+          <w:i/>
+          <w:iCs/>
+          <w:sz w:val="22"/>
+          <w:szCs w:val="22"/>
+          <w:lang w:val="nl-NL"/>
+        </w:rPr>
+        <w:t xml:space="preserve"> bijhouden</w:t>
       </w:r>
       <w:r>
         <w:rPr>
@@ -1128,8 +1117,8 @@
     <w:tbl>
       <w:tblPr>
         <w:tblStyle w:val="TableGrid"/>
-        <w:tblW w:w="11567" w:type="dxa"/>
-        <w:tblInd w:w="-1275" w:type="dxa"/>
+        <w:tblW w:w="6232" w:type="dxa"/>
+        <w:tblInd w:w="687" w:type="dxa"/>
         <w:tblLayout w:type="fixed"/>
         <w:tblLook w:val="04A0" w:firstRow="1" w:lastRow="0" w:firstColumn="1" w:lastColumn="0" w:noHBand="0" w:noVBand="1"/>
       </w:tblPr>
@@ -1138,9 +1127,6 @@
         <w:gridCol w:w="1560"/>
         <w:gridCol w:w="1843"/>
         <w:gridCol w:w="1843"/>
-        <w:gridCol w:w="1701"/>
-        <w:gridCol w:w="1842"/>
-        <w:gridCol w:w="1792"/>
       </w:tblGrid>
       <w:tr>
         <w:tc>
@@ -1221,25 +1207,7 @@
                 <w:szCs w:val="22"/>
                 <w:lang w:val="nl-NL"/>
               </w:rPr>
-              <w:t>P-</w:t>
-            </w:r>
-            <w:r>
-              <w:rPr>
-                <w:rFonts w:ascii="Arial" w:hAnsi="Arial" w:cs="Arial"/>
-                <w:sz w:val="22"/>
-                <w:szCs w:val="22"/>
-                <w:lang w:val="nl-NL"/>
-              </w:rPr>
-              <w:t>Native_</w:t>
-            </w:r>
-            <w:r>
-              <w:rPr>
-                <w:rFonts w:ascii="Arial" w:hAnsi="Arial" w:cs="Arial"/>
-                <w:sz w:val="22"/>
-                <w:szCs w:val="22"/>
-                <w:lang w:val="nl-NL"/>
-              </w:rPr>
-              <w:t>CLAR</w:t>
+              <w:t>Pellet-Native_CLAR</w:t>
             </w:r>
           </w:p>
         </w:tc>
@@ -1265,103 +1233,7 @@
                 <w:szCs w:val="22"/>
                 <w:lang w:val="nl-NL"/>
               </w:rPr>
-              <w:t xml:space="preserve">S- </w:t>
-            </w:r>
-            <w:r>
-              <w:rPr>
-                <w:rFonts w:ascii="Arial" w:hAnsi="Arial" w:cs="Arial"/>
-                <w:sz w:val="22"/>
-                <w:szCs w:val="22"/>
-                <w:lang w:val="nl-NL"/>
-              </w:rPr>
-              <w:t>Native_</w:t>
-            </w:r>
-            <w:r>
-              <w:rPr>
-                <w:rFonts w:ascii="Arial" w:hAnsi="Arial" w:cs="Arial"/>
-                <w:sz w:val="22"/>
-                <w:szCs w:val="22"/>
-                <w:lang w:val="nl-NL"/>
-              </w:rPr>
-              <w:t>CLAR</w:t>
-            </w:r>
-          </w:p>
-        </w:tc>
-        <w:tc>
-          <w:tcPr>
-            <w:tcW w:w="1701" w:type="dxa"/>
-          </w:tcPr>
-          <w:p>
-            <w:pPr>
-              <w:pStyle w:val="ListParagraph"/>
-              <w:ind w:left="0"/>
-              <w:rPr>
-                <w:rFonts w:ascii="Arial" w:hAnsi="Arial" w:cs="Arial"/>
-                <w:sz w:val="22"/>
-                <w:szCs w:val="22"/>
-                <w:lang w:val="nl-NL"/>
-              </w:rPr>
-            </w:pPr>
-            <w:r>
-              <w:rPr>
-                <w:rFonts w:ascii="Arial" w:hAnsi="Arial" w:cs="Arial"/>
-                <w:sz w:val="22"/>
-                <w:szCs w:val="22"/>
-                <w:lang w:val="nl-NL"/>
-              </w:rPr>
-              <w:t>Rem_UNC</w:t>
-            </w:r>
-          </w:p>
-        </w:tc>
-        <w:tc>
-          <w:tcPr>
-            <w:tcW w:w="1842" w:type="dxa"/>
-          </w:tcPr>
-          <w:p>
-            <w:pPr>
-              <w:pStyle w:val="ListParagraph"/>
-              <w:ind w:left="0"/>
-              <w:rPr>
-                <w:rFonts w:ascii="Arial" w:hAnsi="Arial" w:cs="Arial"/>
-                <w:sz w:val="22"/>
-                <w:szCs w:val="22"/>
-                <w:lang w:val="nl-NL"/>
-              </w:rPr>
-            </w:pPr>
-            <w:r>
-              <w:rPr>
-                <w:rFonts w:ascii="Arial" w:hAnsi="Arial" w:cs="Arial"/>
-                <w:sz w:val="22"/>
-                <w:szCs w:val="22"/>
-                <w:lang w:val="nl-NL"/>
-              </w:rPr>
-              <w:t>P-Rem_CLAR</w:t>
-            </w:r>
-          </w:p>
-        </w:tc>
-        <w:tc>
-          <w:tcPr>
-            <w:tcW w:w="1792" w:type="dxa"/>
-          </w:tcPr>
-          <w:p>
-            <w:pPr>
-              <w:pStyle w:val="ListParagraph"/>
-              <w:ind w:left="0"/>
-              <w:rPr>
-                <w:rFonts w:ascii="Arial" w:hAnsi="Arial" w:cs="Arial"/>
-                <w:sz w:val="22"/>
-                <w:szCs w:val="22"/>
-                <w:lang w:val="nl-NL"/>
-              </w:rPr>
-            </w:pPr>
-            <w:r>
-              <w:rPr>
-                <w:rFonts w:ascii="Arial" w:hAnsi="Arial" w:cs="Arial"/>
-                <w:sz w:val="22"/>
-                <w:szCs w:val="22"/>
-                <w:lang w:val="nl-NL"/>
-              </w:rPr>
-              <w:t>S-Rem_CLAR</w:t>
+              <w:t>Supernatant-Native_CLAR</w:t>
             </w:r>
           </w:p>
         </w:tc>
@@ -1475,84 +1347,6 @@
             </w:r>
           </w:p>
         </w:tc>
-        <w:tc>
-          <w:tcPr>
-            <w:tcW w:w="1701" w:type="dxa"/>
-          </w:tcPr>
-          <w:p>
-            <w:pPr>
-              <w:pStyle w:val="ListParagraph"/>
-              <w:ind w:left="0"/>
-              <w:rPr>
-                <w:rFonts w:ascii="Arial" w:hAnsi="Arial" w:cs="Arial"/>
-                <w:sz w:val="22"/>
-                <w:szCs w:val="22"/>
-                <w:lang w:val="nl-NL"/>
-              </w:rPr>
-            </w:pPr>
-            <w:r>
-              <w:rPr>
-                <w:rFonts w:ascii="Arial" w:hAnsi="Arial" w:cs="Arial"/>
-                <w:sz w:val="22"/>
-                <w:szCs w:val="22"/>
-                <w:lang w:val="nl-NL"/>
-              </w:rPr>
-              <w:t>Donor_ID_RU</w:t>
-            </w:r>
-          </w:p>
-        </w:tc>
-        <w:tc>
-          <w:tcPr>
-            <w:tcW w:w="1842" w:type="dxa"/>
-          </w:tcPr>
-          <w:p>
-            <w:pPr>
-              <w:pStyle w:val="ListParagraph"/>
-              <w:ind w:left="0"/>
-              <w:rPr>
-                <w:rFonts w:ascii="Arial" w:hAnsi="Arial" w:cs="Arial"/>
-                <w:sz w:val="22"/>
-                <w:szCs w:val="22"/>
-                <w:lang w:val="nl-NL"/>
-              </w:rPr>
-            </w:pPr>
-            <w:r>
-              <w:rPr>
-                <w:rFonts w:ascii="Arial" w:hAnsi="Arial" w:cs="Arial"/>
-                <w:sz w:val="22"/>
-                <w:szCs w:val="22"/>
-                <w:lang w:val="nl-NL"/>
-              </w:rPr>
-              <w:t>Donor_ID_PRC</w:t>
-            </w:r>
-          </w:p>
-        </w:tc>
-        <w:tc>
-          <w:tcPr>
-            <w:tcW w:w="1792" w:type="dxa"/>
-          </w:tcPr>
-          <w:p>
-            <w:pPr>
-              <w:pStyle w:val="ListParagraph"/>
-              <w:ind w:left="0"/>
-              <w:rPr>
-                <w:rFonts w:ascii="Arial" w:hAnsi="Arial" w:cs="Arial"/>
-                <w:sz w:val="22"/>
-                <w:szCs w:val="22"/>
-                <w:lang w:val="nl-NL"/>
-              </w:rPr>
-            </w:pPr>
-            <w:r>
-              <w:rPr>
-                <w:rFonts w:ascii="Arial" w:hAnsi="Arial" w:cs="Arial"/>
-                <w:sz w:val="22"/>
-                <w:szCs w:val="22"/>
-                <w:lang w:val="nl-NL"/>
-              </w:rPr>
-              <w:t>Donor_ID_SRC</w:t>
-            </w:r>
-          </w:p>
-        </w:tc>
       </w:tr>
       <w:tr>
         <w:tc>
@@ -1663,84 +1457,6 @@
             </w:r>
           </w:p>
         </w:tc>
-        <w:tc>
-          <w:tcPr>
-            <w:tcW w:w="1701" w:type="dxa"/>
-          </w:tcPr>
-          <w:p>
-            <w:pPr>
-              <w:pStyle w:val="ListParagraph"/>
-              <w:ind w:left="0"/>
-              <w:rPr>
-                <w:rFonts w:ascii="Arial" w:hAnsi="Arial" w:cs="Arial"/>
-                <w:sz w:val="22"/>
-                <w:szCs w:val="22"/>
-                <w:lang w:val="nl-NL"/>
-              </w:rPr>
-            </w:pPr>
-            <w:r>
-              <w:rPr>
-                <w:rFonts w:ascii="Arial" w:hAnsi="Arial" w:cs="Arial"/>
-                <w:sz w:val="22"/>
-                <w:szCs w:val="22"/>
-                <w:lang w:val="nl-NL"/>
-              </w:rPr>
-              <w:t>3</w:t>
-            </w:r>
-          </w:p>
-        </w:tc>
-        <w:tc>
-          <w:tcPr>
-            <w:tcW w:w="1842" w:type="dxa"/>
-          </w:tcPr>
-          <w:p>
-            <w:pPr>
-              <w:pStyle w:val="ListParagraph"/>
-              <w:ind w:left="0"/>
-              <w:rPr>
-                <w:rFonts w:ascii="Arial" w:hAnsi="Arial" w:cs="Arial"/>
-                <w:sz w:val="22"/>
-                <w:szCs w:val="22"/>
-                <w:lang w:val="nl-NL"/>
-              </w:rPr>
-            </w:pPr>
-            <w:r>
-              <w:rPr>
-                <w:rFonts w:ascii="Arial" w:hAnsi="Arial" w:cs="Arial"/>
-                <w:sz w:val="22"/>
-                <w:szCs w:val="22"/>
-                <w:lang w:val="nl-NL"/>
-              </w:rPr>
-              <w:t>3</w:t>
-            </w:r>
-          </w:p>
-        </w:tc>
-        <w:tc>
-          <w:tcPr>
-            <w:tcW w:w="1792" w:type="dxa"/>
-          </w:tcPr>
-          <w:p>
-            <w:pPr>
-              <w:pStyle w:val="ListParagraph"/>
-              <w:ind w:left="0"/>
-              <w:rPr>
-                <w:rFonts w:ascii="Arial" w:hAnsi="Arial" w:cs="Arial"/>
-                <w:sz w:val="22"/>
-                <w:szCs w:val="22"/>
-                <w:lang w:val="nl-NL"/>
-              </w:rPr>
-            </w:pPr>
-            <w:r>
-              <w:rPr>
-                <w:rFonts w:ascii="Arial" w:hAnsi="Arial" w:cs="Arial"/>
-                <w:sz w:val="22"/>
-                <w:szCs w:val="22"/>
-                <w:lang w:val="nl-NL"/>
-              </w:rPr>
-              <w:t>3</w:t>
-            </w:r>
-          </w:p>
-        </w:tc>
       </w:tr>
     </w:tbl>
     <w:p>
@@ -1884,6 +1600,41 @@
         </w:rPr>
         <w:t xml:space="preserve"> in steriele </w:t>
       </w:r>
+      <w:commentRangeStart w:id="1"/>
+      <w:r>
+        <w:rPr>
+          <w:rFonts w:ascii="Arial" w:hAnsi="Arial" w:cs="Arial"/>
+          <w:sz w:val="22"/>
+          <w:szCs w:val="22"/>
+          <w:lang w:val="nl-NL"/>
+        </w:rPr>
+        <w:t xml:space="preserve">15 mL buis </w:t>
+      </w:r>
+      <w:commentRangeEnd w:id="1"/>
+      <w:r>
+        <w:rPr>
+          <w:rStyle w:val="CommentReference"/>
+        </w:rPr>
+        <w:commentReference w:id="1"/>
+      </w:r>
+      <w:r>
+        <w:rPr>
+          <w:rFonts w:ascii="Arial" w:hAnsi="Arial" w:cs="Arial"/>
+          <w:sz w:val="22"/>
+          <w:szCs w:val="22"/>
+          <w:lang w:val="nl-NL"/>
+        </w:rPr>
+        <w:t xml:space="preserve">totdat </w:t>
+      </w:r>
+      <w:r>
+        <w:rPr>
+          <w:rFonts w:ascii="Arial" w:hAnsi="Arial" w:cs="Arial"/>
+          <w:sz w:val="22"/>
+          <w:szCs w:val="22"/>
+          <w:lang w:val="nl-NL"/>
+        </w:rPr>
+        <w:t xml:space="preserve">ongeveer </w:t>
+      </w:r>
       <w:commentRangeStart w:id="2"/>
       <w:r>
         <w:rPr>
@@ -1892,61 +1643,26 @@
           <w:szCs w:val="22"/>
           <w:lang w:val="nl-NL"/>
         </w:rPr>
-        <w:t xml:space="preserve">15 mL buis </w:t>
+        <w:t xml:space="preserve"> </w:t>
       </w:r>
       <w:commentRangeEnd w:id="2"/>
       <w:r>
         <w:rPr>
+          <w:rFonts w:ascii="Arial" w:hAnsi="Arial" w:cs="Arial"/>
+          <w:sz w:val="22"/>
+          <w:szCs w:val="22"/>
+          <w:lang w:val="nl-NL"/>
+        </w:rPr>
+        <w:t>X</w:t>
+      </w:r>
+      <w:r>
+        <w:rPr>
           <w:rStyle w:val="CommentReference"/>
+          <w:rFonts w:ascii="Arial" w:hAnsi="Arial" w:cs="Arial"/>
+          <w:sz w:val="22"/>
+          <w:szCs w:val="22"/>
         </w:rPr>
         <w:commentReference w:id="2"/>
-      </w:r>
-      <w:r>
-        <w:rPr>
-          <w:rFonts w:ascii="Arial" w:hAnsi="Arial" w:cs="Arial"/>
-          <w:sz w:val="22"/>
-          <w:szCs w:val="22"/>
-          <w:lang w:val="nl-NL"/>
-        </w:rPr>
-        <w:t xml:space="preserve">totdat </w:t>
-      </w:r>
-      <w:r>
-        <w:rPr>
-          <w:rFonts w:ascii="Arial" w:hAnsi="Arial" w:cs="Arial"/>
-          <w:sz w:val="22"/>
-          <w:szCs w:val="22"/>
-          <w:lang w:val="nl-NL"/>
-        </w:rPr>
-        <w:t xml:space="preserve">ongeveer </w:t>
-      </w:r>
-      <w:commentRangeStart w:id="3"/>
-      <w:r>
-        <w:rPr>
-          <w:rFonts w:ascii="Arial" w:hAnsi="Arial" w:cs="Arial"/>
-          <w:sz w:val="22"/>
-          <w:szCs w:val="22"/>
-          <w:lang w:val="nl-NL"/>
-        </w:rPr>
-        <w:t xml:space="preserve"> </w:t>
-      </w:r>
-      <w:commentRangeEnd w:id="3"/>
-      <w:r>
-        <w:rPr>
-          <w:rFonts w:ascii="Arial" w:hAnsi="Arial" w:cs="Arial"/>
-          <w:sz w:val="22"/>
-          <w:szCs w:val="22"/>
-          <w:lang w:val="nl-NL"/>
-        </w:rPr>
-        <w:t>X</w:t>
-      </w:r>
-      <w:r>
-        <w:rPr>
-          <w:rStyle w:val="CommentReference"/>
-          <w:rFonts w:ascii="Arial" w:hAnsi="Arial" w:cs="Arial"/>
-          <w:sz w:val="22"/>
-          <w:szCs w:val="22"/>
-        </w:rPr>
-        <w:commentReference w:id="3"/>
       </w:r>
       <w:r>
         <w:rPr>
@@ -2247,122 +1963,6 @@
           <w:szCs w:val="22"/>
           <w:lang w:val="nl-NL"/>
         </w:rPr>
-        <w:t>Voeg X</w:t>
-      </w:r>
-      <w:r>
-        <w:rPr>
-          <w:rFonts w:ascii="Arial" w:hAnsi="Arial" w:cs="Arial"/>
-          <w:sz w:val="22"/>
-          <w:szCs w:val="22"/>
-          <w:lang w:val="nl-NL"/>
-        </w:rPr>
-        <w:t xml:space="preserve"> µL remmercocktail</w:t>
-      </w:r>
-      <w:r>
-        <w:rPr>
-          <w:rFonts w:ascii="Arial" w:hAnsi="Arial" w:cs="Arial"/>
-          <w:sz w:val="22"/>
-          <w:szCs w:val="22"/>
-          <w:lang w:val="nl-NL"/>
-        </w:rPr>
-        <w:t xml:space="preserve"> toe aan een epje </w:t>
-      </w:r>
-      <w:r>
-        <w:rPr>
-          <w:rFonts w:ascii="Arial" w:hAnsi="Arial" w:cs="Arial"/>
-          <w:sz w:val="22"/>
-          <w:szCs w:val="22"/>
-          <w:lang w:val="nl-NL"/>
-        </w:rPr>
-        <w:t>voor native_REM aliquots</w:t>
-      </w:r>
-      <w:r>
-        <w:rPr>
-          <w:rFonts w:ascii="Arial" w:hAnsi="Arial" w:cs="Arial"/>
-          <w:sz w:val="22"/>
-          <w:szCs w:val="22"/>
-          <w:lang w:val="nl-NL"/>
-        </w:rPr>
-        <w:t xml:space="preserve"> zoals aangegeven in tabel </w:t>
-      </w:r>
-      <w:r>
-        <w:rPr>
-          <w:rFonts w:ascii="Arial" w:hAnsi="Arial" w:cs="Arial"/>
-          <w:sz w:val="22"/>
-          <w:szCs w:val="22"/>
-          <w:lang w:val="nl-NL"/>
-        </w:rPr>
-        <w:t>2</w:t>
-      </w:r>
-      <w:r>
-        <w:rPr>
-          <w:rFonts w:ascii="Arial" w:hAnsi="Arial" w:cs="Arial"/>
-          <w:sz w:val="22"/>
-          <w:szCs w:val="22"/>
-          <w:lang w:val="nl-NL"/>
-        </w:rPr>
-        <w:t>.</w:t>
-      </w:r>
-      <w:r>
-        <w:rPr>
-          <w:rFonts w:ascii="Arial" w:hAnsi="Arial" w:cs="Arial"/>
-          <w:sz w:val="22"/>
-          <w:szCs w:val="22"/>
-          <w:lang w:val="nl-NL"/>
-        </w:rPr>
-        <w:br/>
-      </w:r>
-      <w:r>
-        <w:rPr>
-          <w:rFonts w:ascii="Arial" w:hAnsi="Arial" w:cs="Arial"/>
-          <w:b/>
-          <w:bCs/>
-          <w:sz w:val="22"/>
-          <w:szCs w:val="22"/>
-          <w:lang w:val="nl-NL"/>
-        </w:rPr>
-        <w:t xml:space="preserve">LET OP: </w:t>
-      </w:r>
-      <w:r>
-        <w:rPr>
-          <w:rFonts w:ascii="Arial" w:hAnsi="Arial" w:cs="Arial"/>
-          <w:sz w:val="22"/>
-          <w:szCs w:val="22"/>
-          <w:lang w:val="nl-NL"/>
-        </w:rPr>
-        <w:t>Meng de remmercocktail voordat je overpipetteerd</w:t>
-      </w:r>
-      <w:r>
-        <w:rPr>
-          <w:rFonts w:ascii="Arial" w:hAnsi="Arial" w:cs="Arial"/>
-          <w:sz w:val="22"/>
-          <w:szCs w:val="22"/>
-          <w:lang w:val="nl-NL"/>
-        </w:rPr>
-        <w:br/>
-      </w:r>
-    </w:p>
-    <w:p>
-      <w:pPr>
-        <w:pStyle w:val="ListParagraph"/>
-        <w:numPr>
-          <w:ilvl w:val="0"/>
-          <w:numId w:val="6"/>
-        </w:numPr>
-        <w:rPr>
-          <w:rFonts w:ascii="Arial" w:hAnsi="Arial" w:cs="Arial"/>
-          <w:sz w:val="22"/>
-          <w:szCs w:val="22"/>
-          <w:lang w:val="nl-NL"/>
-        </w:rPr>
-      </w:pPr>
-      <w:r>
-        <w:rPr>
-          <w:rFonts w:ascii="Arial" w:hAnsi="Arial" w:cs="Arial"/>
-          <w:sz w:val="22"/>
-          <w:szCs w:val="22"/>
-          <w:lang w:val="nl-NL"/>
-        </w:rPr>
         <w:t xml:space="preserve">Voeg native speeksel toe aan de aliquots zoals aangegeven in tabel </w:t>
       </w:r>
       <w:r>
@@ -2471,7 +2071,7 @@
     <w:tbl>
       <w:tblPr>
         <w:tblStyle w:val="TableGrid"/>
-        <w:tblW w:w="8677" w:type="dxa"/>
+        <w:tblW w:w="6693" w:type="dxa"/>
         <w:tblInd w:w="-5" w:type="dxa"/>
         <w:tblLook w:val="04A0" w:firstRow="1" w:lastRow="0" w:firstColumn="1" w:lastColumn="0" w:noHBand="0" w:noVBand="1"/>
         <w:tblCaption w:val="Tabel 1. Aliquot soort verdeling epjes"/>
@@ -2479,7 +2079,6 @@
       <w:tblGrid>
         <w:gridCol w:w="2035"/>
         <w:gridCol w:w="2674"/>
-        <w:gridCol w:w="1984"/>
         <w:gridCol w:w="1984"/>
       </w:tblGrid>
       <w:tr>
@@ -2497,6 +2096,7 @@
                 <w:szCs w:val="22"/>
               </w:rPr>
             </w:pPr>
+            <w:proofErr w:type="spellStart"/>
             <w:r>
               <w:rPr>
                 <w:rFonts w:ascii="Arial" w:hAnsi="Arial" w:cs="Arial"/>
@@ -2507,6 +2107,7 @@
               </w:rPr>
               <w:t>Hoeveelheid</w:t>
             </w:r>
+            <w:proofErr w:type="spellEnd"/>
           </w:p>
         </w:tc>
         <w:tc>
@@ -2557,24 +2158,9 @@
                 <w:sz w:val="22"/>
                 <w:szCs w:val="22"/>
               </w:rPr>
-              <w:t>Proteaseremmer cocktail</w:t>
+              <w:t xml:space="preserve">Native </w:t>
             </w:r>
-          </w:p>
-        </w:tc>
-        <w:tc>
-          <w:tcPr>
-            <w:tcW w:w="1984" w:type="dxa"/>
-          </w:tcPr>
-          <w:p>
-            <w:pPr>
-              <w:rPr>
-                <w:rFonts w:ascii="Arial" w:hAnsi="Arial" w:cs="Arial"/>
-                <w:b/>
-                <w:bCs/>
-                <w:sz w:val="22"/>
-                <w:szCs w:val="22"/>
-              </w:rPr>
-            </w:pPr>
+            <w:proofErr w:type="spellStart"/>
             <w:r>
               <w:rPr>
                 <w:rFonts w:ascii="Arial" w:hAnsi="Arial" w:cs="Arial"/>
@@ -2583,8 +2169,9 @@
                 <w:sz w:val="22"/>
                 <w:szCs w:val="22"/>
               </w:rPr>
-              <w:t>Native speeksel</w:t>
+              <w:t>speeksel</w:t>
             </w:r>
+            <w:proofErr w:type="spellEnd"/>
           </w:p>
         </w:tc>
       </w:tr>
@@ -2611,7 +2198,6 @@
                 <w:sz w:val="22"/>
                 <w:szCs w:val="22"/>
               </w:rPr>
-              <w:lastRenderedPageBreak/>
               <w:t>3</w:t>
             </w:r>
           </w:p>
@@ -2628,6 +2214,7 @@
                 <w:szCs w:val="22"/>
               </w:rPr>
             </w:pPr>
+            <w:proofErr w:type="spellStart"/>
             <w:r>
               <w:rPr>
                 <w:rFonts w:ascii="Arial" w:hAnsi="Arial" w:cs="Arial"/>
@@ -2638,6 +2225,7 @@
               </w:rPr>
               <w:t>Native_UNC</w:t>
             </w:r>
+            <w:proofErr w:type="spellEnd"/>
             <w:r>
               <w:rPr>
                 <w:rFonts w:ascii="Arial" w:hAnsi="Arial" w:cs="Arial"/>
@@ -2652,37 +2240,43 @@
                 <w:sz w:val="22"/>
                 <w:szCs w:val="22"/>
               </w:rPr>
-              <w:t xml:space="preserve">native speeksel unclarified </w:t>
+              <w:t xml:space="preserve">native </w:t>
             </w:r>
+            <w:proofErr w:type="spellStart"/>
             <w:r>
               <w:rPr>
                 <w:rFonts w:ascii="Arial" w:hAnsi="Arial" w:cs="Arial"/>
                 <w:sz w:val="22"/>
                 <w:szCs w:val="22"/>
               </w:rPr>
-              <w:t>ongecentrifugeerd)</w:t>
+              <w:t>speeksel</w:t>
             </w:r>
-          </w:p>
-        </w:tc>
-        <w:tc>
-          <w:tcPr>
-            <w:tcW w:w="1984" w:type="dxa"/>
-          </w:tcPr>
-          <w:p>
-            <w:pPr>
-              <w:rPr>
-                <w:rFonts w:ascii="Arial" w:hAnsi="Arial" w:cs="Arial"/>
-                <w:sz w:val="22"/>
-                <w:szCs w:val="22"/>
-              </w:rPr>
-            </w:pPr>
+            <w:proofErr w:type="spellEnd"/>
             <w:r>
               <w:rPr>
                 <w:rFonts w:ascii="Arial" w:hAnsi="Arial" w:cs="Arial"/>
                 <w:sz w:val="22"/>
                 <w:szCs w:val="22"/>
               </w:rPr>
-              <w:t>0 µL</w:t>
+              <w:t xml:space="preserve"> unclarified </w:t>
+            </w:r>
+            <w:proofErr w:type="spellStart"/>
+            <w:r>
+              <w:rPr>
+                <w:rFonts w:ascii="Arial" w:hAnsi="Arial" w:cs="Arial"/>
+                <w:sz w:val="22"/>
+                <w:szCs w:val="22"/>
+              </w:rPr>
+              <w:t>ongecentrifugeerd</w:t>
+            </w:r>
+            <w:proofErr w:type="spellEnd"/>
+            <w:r>
+              <w:rPr>
+                <w:rFonts w:ascii="Arial" w:hAnsi="Arial" w:cs="Arial"/>
+                <w:sz w:val="22"/>
+                <w:szCs w:val="22"/>
+              </w:rPr>
+              <w:t>)</w:t>
             </w:r>
           </w:p>
         </w:tc>
@@ -2756,8 +2350,9 @@
                 <w:sz w:val="22"/>
                 <w:szCs w:val="22"/>
               </w:rPr>
-              <w:t>P-</w:t>
+              <w:t>Pellet-</w:t>
             </w:r>
+            <w:proofErr w:type="spellStart"/>
             <w:r>
               <w:rPr>
                 <w:rFonts w:ascii="Arial" w:hAnsi="Arial" w:cs="Arial"/>
@@ -2768,6 +2363,7 @@
               </w:rPr>
               <w:t>Native_CLAR</w:t>
             </w:r>
+            <w:proofErr w:type="spellEnd"/>
             <w:r>
               <w:rPr>
                 <w:rFonts w:ascii="Arial" w:hAnsi="Arial" w:cs="Arial"/>
@@ -2782,7 +2378,25 @@
                 <w:sz w:val="22"/>
                 <w:szCs w:val="22"/>
               </w:rPr>
-              <w:t xml:space="preserve">native speeskel </w:t>
+              <w:t xml:space="preserve">native </w:t>
+            </w:r>
+            <w:proofErr w:type="spellStart"/>
+            <w:r>
+              <w:rPr>
+                <w:rFonts w:ascii="Arial" w:hAnsi="Arial" w:cs="Arial"/>
+                <w:sz w:val="22"/>
+                <w:szCs w:val="22"/>
+              </w:rPr>
+              <w:t>speeskel</w:t>
+            </w:r>
+            <w:proofErr w:type="spellEnd"/>
+            <w:r>
+              <w:rPr>
+                <w:rFonts w:ascii="Arial" w:hAnsi="Arial" w:cs="Arial"/>
+                <w:sz w:val="22"/>
+                <w:szCs w:val="22"/>
+              </w:rPr>
+              <w:t xml:space="preserve"> </w:t>
             </w:r>
             <w:r>
               <w:rPr>
@@ -2798,130 +2412,23 @@
                 <w:sz w:val="22"/>
                 <w:szCs w:val="22"/>
               </w:rPr>
-              <w:t xml:space="preserve"> gecentrifugeerd)</w:t>
+              <w:t xml:space="preserve"> </w:t>
             </w:r>
-          </w:p>
-        </w:tc>
-        <w:tc>
-          <w:tcPr>
-            <w:tcW w:w="1984" w:type="dxa"/>
-          </w:tcPr>
-          <w:p>
-            <w:pPr>
-              <w:rPr>
-                <w:rFonts w:ascii="Arial" w:hAnsi="Arial" w:cs="Arial"/>
-                <w:sz w:val="22"/>
-                <w:szCs w:val="22"/>
-              </w:rPr>
-            </w:pPr>
+            <w:proofErr w:type="spellStart"/>
             <w:r>
               <w:rPr>
                 <w:rFonts w:ascii="Arial" w:hAnsi="Arial" w:cs="Arial"/>
                 <w:sz w:val="22"/>
                 <w:szCs w:val="22"/>
               </w:rPr>
-              <w:t>0 µL</w:t>
+              <w:t>gecentrifugeerd</w:t>
             </w:r>
-          </w:p>
-        </w:tc>
-        <w:tc>
-          <w:tcPr>
-            <w:tcW w:w="1984" w:type="dxa"/>
-          </w:tcPr>
-          <w:p>
-            <w:pPr>
-              <w:rPr>
-                <w:rFonts w:ascii="Arial" w:hAnsi="Arial" w:cs="Arial"/>
-                <w:sz w:val="22"/>
-                <w:szCs w:val="22"/>
-              </w:rPr>
-            </w:pPr>
+            <w:proofErr w:type="spellEnd"/>
             <w:r>
               <w:rPr>
                 <w:rFonts w:ascii="Arial" w:hAnsi="Arial" w:cs="Arial"/>
                 <w:sz w:val="22"/>
                 <w:szCs w:val="22"/>
-              </w:rPr>
-              <w:t>µL</w:t>
-            </w:r>
-          </w:p>
-        </w:tc>
-      </w:tr>
-      <w:tr>
-        <w:tc>
-          <w:tcPr>
-            <w:tcW w:w="2035" w:type="dxa"/>
-          </w:tcPr>
-          <w:p>
-            <w:pPr>
-              <w:rPr>
-                <w:rFonts w:ascii="Arial" w:hAnsi="Arial" w:cs="Arial"/>
-                <w:b/>
-                <w:bCs/>
-                <w:sz w:val="22"/>
-                <w:szCs w:val="22"/>
-              </w:rPr>
-            </w:pPr>
-            <w:r>
-              <w:rPr>
-                <w:rFonts w:ascii="Arial" w:hAnsi="Arial" w:cs="Arial"/>
-                <w:b/>
-                <w:bCs/>
-                <w:sz w:val="22"/>
-                <w:szCs w:val="22"/>
-              </w:rPr>
-              <w:t>3</w:t>
-            </w:r>
-          </w:p>
-        </w:tc>
-        <w:tc>
-          <w:tcPr>
-            <w:tcW w:w="2674" w:type="dxa"/>
-          </w:tcPr>
-          <w:p>
-            <w:pPr>
-              <w:rPr>
-                <w:rFonts w:ascii="Arial" w:hAnsi="Arial" w:cs="Arial"/>
-                <w:sz w:val="22"/>
-                <w:szCs w:val="22"/>
-                <w:lang w:val="nl-NL"/>
-              </w:rPr>
-            </w:pPr>
-            <w:r>
-              <w:rPr>
-                <w:rFonts w:ascii="Arial" w:hAnsi="Arial" w:cs="Arial"/>
-                <w:b/>
-                <w:bCs/>
-                <w:sz w:val="22"/>
-                <w:szCs w:val="22"/>
-                <w:lang w:val="nl-NL"/>
-              </w:rPr>
-              <w:t>Rem_UNC</w:t>
-            </w:r>
-            <w:r>
-              <w:rPr>
-                <w:rFonts w:ascii="Arial" w:hAnsi="Arial" w:cs="Arial"/>
-                <w:sz w:val="22"/>
-                <w:szCs w:val="22"/>
-                <w:lang w:val="nl-NL"/>
-              </w:rPr>
-              <w:t xml:space="preserve"> (direct</w:t>
-            </w:r>
-            <w:r>
-              <w:rPr>
-                <w:rFonts w:ascii="Arial" w:hAnsi="Arial" w:cs="Arial"/>
-                <w:sz w:val="22"/>
-                <w:szCs w:val="22"/>
-                <w:lang w:val="nl-NL"/>
-              </w:rPr>
-              <w:t xml:space="preserve"> proteaseremmer cocktail toegevoegd</w:t>
-            </w:r>
-            <w:r>
-              <w:rPr>
-                <w:rFonts w:ascii="Arial" w:hAnsi="Arial" w:cs="Arial"/>
-                <w:sz w:val="22"/>
-                <w:szCs w:val="22"/>
-                <w:lang w:val="nl-NL"/>
               </w:rPr>
               <w:t>)</w:t>
             </w:r>
@@ -2939,6 +2446,7 @@
                 <w:szCs w:val="22"/>
               </w:rPr>
             </w:pPr>
+            <w:commentRangeStart w:id="3"/>
             <w:r>
               <w:rPr>
                 <w:rFonts w:ascii="Arial" w:hAnsi="Arial" w:cs="Arial"/>
@@ -2947,149 +2455,12 @@
               </w:rPr>
               <w:t>µL</w:t>
             </w:r>
-          </w:p>
-        </w:tc>
-        <w:tc>
-          <w:tcPr>
-            <w:tcW w:w="1984" w:type="dxa"/>
-          </w:tcPr>
-          <w:p>
-            <w:pPr>
-              <w:rPr>
-                <w:rFonts w:ascii="Arial" w:hAnsi="Arial" w:cs="Arial"/>
-                <w:sz w:val="22"/>
-                <w:szCs w:val="22"/>
-              </w:rPr>
-            </w:pPr>
+            <w:commentRangeEnd w:id="3"/>
             <w:r>
               <w:rPr>
-                <w:rFonts w:ascii="Arial" w:hAnsi="Arial" w:cs="Arial"/>
-                <w:sz w:val="22"/>
-                <w:szCs w:val="22"/>
+                <w:rStyle w:val="CommentReference"/>
               </w:rPr>
-              <w:t>µL</w:t>
-            </w:r>
-          </w:p>
-        </w:tc>
-      </w:tr>
-      <w:tr>
-        <w:tc>
-          <w:tcPr>
-            <w:tcW w:w="2035" w:type="dxa"/>
-          </w:tcPr>
-          <w:p>
-            <w:pPr>
-              <w:rPr>
-                <w:rFonts w:ascii="Arial" w:hAnsi="Arial" w:cs="Arial"/>
-                <w:b/>
-                <w:bCs/>
-                <w:sz w:val="22"/>
-                <w:szCs w:val="22"/>
-              </w:rPr>
-            </w:pPr>
-            <w:r>
-              <w:rPr>
-                <w:rFonts w:ascii="Arial" w:hAnsi="Arial" w:cs="Arial"/>
-                <w:b/>
-                <w:bCs/>
-                <w:sz w:val="22"/>
-                <w:szCs w:val="22"/>
-              </w:rPr>
-              <w:t>3</w:t>
-            </w:r>
-          </w:p>
-        </w:tc>
-        <w:tc>
-          <w:tcPr>
-            <w:tcW w:w="2674" w:type="dxa"/>
-          </w:tcPr>
-          <w:p>
-            <w:pPr>
-              <w:rPr>
-                <w:rFonts w:ascii="Arial" w:hAnsi="Arial" w:cs="Arial"/>
-                <w:sz w:val="22"/>
-                <w:szCs w:val="22"/>
-              </w:rPr>
-            </w:pPr>
-            <w:r>
-              <w:rPr>
-                <w:rFonts w:ascii="Arial" w:hAnsi="Arial" w:cs="Arial"/>
-                <w:b/>
-                <w:bCs/>
-                <w:sz w:val="22"/>
-                <w:szCs w:val="22"/>
-              </w:rPr>
-              <w:t>P-</w:t>
-            </w:r>
-            <w:r>
-              <w:rPr>
-                <w:rFonts w:ascii="Arial" w:hAnsi="Arial" w:cs="Arial"/>
-                <w:b/>
-                <w:bCs/>
-                <w:sz w:val="22"/>
-                <w:szCs w:val="22"/>
-              </w:rPr>
-              <w:t xml:space="preserve">Rem_CLAR </w:t>
-            </w:r>
-            <w:r>
-              <w:rPr>
-                <w:rFonts w:ascii="Arial" w:hAnsi="Arial" w:cs="Arial"/>
-                <w:sz w:val="22"/>
-                <w:szCs w:val="22"/>
-              </w:rPr>
-              <w:t>(direct proteaseremmer c</w:t>
-            </w:r>
-            <w:r>
-              <w:rPr>
-                <w:rFonts w:ascii="Arial" w:hAnsi="Arial" w:cs="Arial"/>
-                <w:sz w:val="22"/>
-                <w:szCs w:val="22"/>
-              </w:rPr>
-              <w:t>ocktail toegevoegd clarified gecentrifugeerd)</w:t>
-            </w:r>
-          </w:p>
-        </w:tc>
-        <w:tc>
-          <w:tcPr>
-            <w:tcW w:w="1984" w:type="dxa"/>
-          </w:tcPr>
-          <w:p>
-            <w:pPr>
-              <w:rPr>
-                <w:rFonts w:ascii="Arial" w:hAnsi="Arial" w:cs="Arial"/>
-                <w:sz w:val="22"/>
-                <w:szCs w:val="22"/>
-              </w:rPr>
-            </w:pPr>
-            <w:r>
-              <w:rPr>
-                <w:rFonts w:ascii="Arial" w:hAnsi="Arial" w:cs="Arial"/>
-                <w:sz w:val="22"/>
-                <w:szCs w:val="22"/>
-              </w:rPr>
-              <w:t>µL</w:t>
-            </w:r>
-          </w:p>
-        </w:tc>
-        <w:tc>
-          <w:tcPr>
-            <w:tcW w:w="1984" w:type="dxa"/>
-          </w:tcPr>
-          <w:p>
-            <w:pPr>
-              <w:rPr>
-                <w:rFonts w:ascii="Arial" w:hAnsi="Arial" w:cs="Arial"/>
-                <w:sz w:val="22"/>
-                <w:szCs w:val="22"/>
-              </w:rPr>
-            </w:pPr>
-            <w:r>
-              <w:rPr>
-                <w:rFonts w:ascii="Arial" w:hAnsi="Arial" w:cs="Arial"/>
-                <w:sz w:val="22"/>
-                <w:szCs w:val="22"/>
-              </w:rPr>
-              <w:t>µL</w:t>
+              <w:commentReference w:id="3"/>
             </w:r>
           </w:p>
         </w:tc>
@@ -3153,19 +2524,6 @@
           <w:szCs w:val="22"/>
           <w:lang w:val="nl-NL"/>
         </w:rPr>
-        <w:t xml:space="preserve"> en rem_CLAR</w:t>
-      </w:r>
-      <w:r>
-        <w:rPr>
-          <w:rFonts w:ascii="Arial" w:hAnsi="Arial" w:cs="Arial"/>
-          <w:b/>
-          <w:bCs/>
-          <w:i/>
-          <w:iCs/>
-          <w:sz w:val="22"/>
-          <w:szCs w:val="22"/>
-          <w:lang w:val="nl-NL"/>
-        </w:rPr>
         <w:t>)</w:t>
       </w:r>
     </w:p>
@@ -3190,6 +2548,7 @@
           <w:szCs w:val="22"/>
           <w:lang w:val="nl-NL"/>
         </w:rPr>
+        <w:lastRenderedPageBreak/>
         <w:t xml:space="preserve">Centrifugeer </w:t>
       </w:r>
       <w:r>
@@ -3425,7 +2784,7 @@
           <w:szCs w:val="22"/>
           <w:lang w:val="nl-NL"/>
         </w:rPr>
-        <w:t xml:space="preserve"> van P-Native/Rem_CLAR samples</w:t>
+        <w:t xml:space="preserve"> van P-Native samples</w:t>
       </w:r>
       <w:r>
         <w:rPr>
@@ -3443,16 +2802,16 @@
           <w:szCs w:val="22"/>
           <w:lang w:val="nl-NL"/>
         </w:rPr>
-        <w:t xml:space="preserve">een </w:t>
-      </w:r>
-      <w:r>
-        <w:rPr>
-          <w:rFonts w:ascii="Arial" w:hAnsi="Arial" w:cs="Arial"/>
-          <w:sz w:val="22"/>
-          <w:szCs w:val="22"/>
-          <w:lang w:val="nl-NL"/>
-        </w:rPr>
-        <w:t>S-Native/Rem_CLAR</w:t>
+        <w:t>S-Native</w:t>
+      </w:r>
+      <w:r>
+        <w:rPr>
+          <w:rFonts w:ascii="Arial" w:hAnsi="Arial" w:cs="Arial"/>
+          <w:sz w:val="22"/>
+          <w:szCs w:val="22"/>
+          <w:lang w:val="nl-NL"/>
+        </w:rPr>
+        <w:t xml:space="preserve"> aliquot</w:t>
       </w:r>
       <w:r>
         <w:rPr>
@@ -3490,25 +2849,43 @@
           <w:szCs w:val="22"/>
           <w:lang w:val="nl-NL"/>
         </w:rPr>
-        <w:t>Noteer</w:t>
-      </w:r>
-      <w:r>
-        <w:rPr>
-          <w:rFonts w:ascii="Arial" w:hAnsi="Arial" w:cs="Arial"/>
-          <w:sz w:val="22"/>
-          <w:szCs w:val="22"/>
-          <w:lang w:val="nl-NL"/>
-        </w:rPr>
-        <w:t xml:space="preserve"> goed wat in welk epje aanwezig is en noteer de</w:t>
-      </w:r>
-      <w:r>
-        <w:rPr>
-          <w:rFonts w:ascii="Arial" w:hAnsi="Arial" w:cs="Arial"/>
-          <w:sz w:val="22"/>
-          <w:szCs w:val="22"/>
-          <w:lang w:val="nl-NL"/>
-        </w:rPr>
-        <w:t xml:space="preserve"> tijden.</w:t>
+        <w:t>N</w:t>
+      </w:r>
+      <w:r>
+        <w:rPr>
+          <w:rFonts w:ascii="Arial" w:hAnsi="Arial" w:cs="Arial"/>
+          <w:sz w:val="22"/>
+          <w:szCs w:val="22"/>
+          <w:lang w:val="nl-NL"/>
+        </w:rPr>
+        <w:t>oteer de</w:t>
+      </w:r>
+      <w:r>
+        <w:rPr>
+          <w:rFonts w:ascii="Arial" w:hAnsi="Arial" w:cs="Arial"/>
+          <w:sz w:val="22"/>
+          <w:szCs w:val="22"/>
+          <w:lang w:val="nl-NL"/>
+        </w:rPr>
+        <w:t xml:space="preserve"> tijden</w:t>
+      </w:r>
+      <w:r>
+        <w:rPr>
+          <w:rFonts w:ascii="Arial" w:hAnsi="Arial" w:cs="Arial"/>
+          <w:sz w:val="22"/>
+          <w:szCs w:val="22"/>
+          <w:lang w:val="nl-NL"/>
+        </w:rPr>
+        <w:t xml:space="preserve"> m.b.v. een timer</w:t>
+      </w:r>
+      <w:r>
+        <w:rPr>
+          <w:rFonts w:ascii="Arial" w:hAnsi="Arial" w:cs="Arial"/>
+          <w:sz w:val="22"/>
+          <w:szCs w:val="22"/>
+          <w:lang w:val="nl-NL"/>
+        </w:rPr>
+        <w:t>.</w:t>
       </w:r>
       <w:r>
         <w:rPr>
@@ -3534,6 +2911,60 @@
           <w:lang w:val="nl-NL"/>
         </w:rPr>
       </w:pPr>
+      <w:r>
+        <w:rPr>
+          <w:rFonts w:ascii="Arial" w:hAnsi="Arial" w:cs="Arial"/>
+          <w:sz w:val="22"/>
+          <w:szCs w:val="22"/>
+          <w:lang w:val="nl-NL"/>
+        </w:rPr>
+        <w:t>Resuspendeer de pellet in</w:t>
+      </w:r>
+      <w:r>
+        <w:rPr>
+          <w:rFonts w:ascii="Arial" w:hAnsi="Arial" w:cs="Arial"/>
+          <w:sz w:val="22"/>
+          <w:szCs w:val="22"/>
+          <w:lang w:val="nl-NL"/>
+        </w:rPr>
+        <w:t xml:space="preserve"> de P-Native </w:t>
+      </w:r>
+      <w:r>
+        <w:rPr>
+          <w:rFonts w:ascii="Arial" w:hAnsi="Arial" w:cs="Arial"/>
+          <w:sz w:val="22"/>
+          <w:szCs w:val="22"/>
+          <w:lang w:val="nl-NL"/>
+        </w:rPr>
+        <w:t>aliquots</w:t>
+      </w:r>
+      <w:r>
+        <w:rPr>
+          <w:rFonts w:ascii="Arial" w:hAnsi="Arial" w:cs="Arial"/>
+          <w:sz w:val="22"/>
+          <w:szCs w:val="22"/>
+          <w:lang w:val="nl-NL"/>
+        </w:rPr>
+        <w:t xml:space="preserve"> in</w:t>
+      </w:r>
+      <w:r>
+        <w:rPr>
+          <w:rFonts w:ascii="Arial" w:hAnsi="Arial" w:cs="Arial"/>
+          <w:sz w:val="22"/>
+          <w:szCs w:val="22"/>
+          <w:lang w:val="nl-NL"/>
+        </w:rPr>
+        <w:t xml:space="preserve"> </w:t>
+      </w:r>
+      <w:r>
+        <w:rPr>
+          <w:rFonts w:ascii="Arial" w:hAnsi="Arial" w:cs="Arial"/>
+          <w:sz w:val="22"/>
+          <w:szCs w:val="22"/>
+          <w:lang w:val="nl-NL"/>
+        </w:rPr>
+        <w:t>50</w:t>
+      </w:r>
       <w:commentRangeStart w:id="4"/>
       <w:commentRangeStart w:id="5"/>
       <w:r>
@@ -3543,42 +2974,21 @@
           <w:szCs w:val="22"/>
           <w:lang w:val="nl-NL"/>
         </w:rPr>
-        <w:t>Resuspendeer de pellet in</w:t>
-      </w:r>
-      <w:r>
-        <w:rPr>
-          <w:rFonts w:ascii="Arial" w:hAnsi="Arial" w:cs="Arial"/>
-          <w:sz w:val="22"/>
-          <w:szCs w:val="22"/>
-          <w:lang w:val="nl-NL"/>
-        </w:rPr>
-        <w:t xml:space="preserve"> de P-Native/Rem_CLAR epjes in</w:t>
-      </w:r>
-      <w:r>
-        <w:rPr>
-          <w:rFonts w:ascii="Arial" w:hAnsi="Arial" w:cs="Arial"/>
-          <w:sz w:val="22"/>
-          <w:szCs w:val="22"/>
-          <w:lang w:val="nl-NL"/>
-        </w:rPr>
         <w:t xml:space="preserve"> </w:t>
       </w:r>
-      <w:commentRangeStart w:id="6"/>
-      <w:r>
-        <w:rPr>
-          <w:rFonts w:ascii="Arial" w:hAnsi="Arial" w:cs="Arial"/>
-          <w:sz w:val="22"/>
-          <w:szCs w:val="22"/>
-          <w:lang w:val="nl-NL"/>
-        </w:rPr>
-        <w:t xml:space="preserve">X </w:t>
-      </w:r>
-      <w:commentRangeEnd w:id="6"/>
+      <w:commentRangeEnd w:id="4"/>
       <w:r>
         <w:rPr>
           <w:rStyle w:val="CommentReference"/>
         </w:rPr>
-        <w:commentReference w:id="6"/>
+        <w:commentReference w:id="4"/>
+      </w:r>
+      <w:commentRangeEnd w:id="5"/>
+      <w:r>
+        <w:rPr>
+          <w:rStyle w:val="CommentReference"/>
+        </w:rPr>
+        <w:commentReference w:id="5"/>
       </w:r>
       <w:r>
         <w:rPr>
@@ -3606,20 +3016,6 @@
           <w:lang w:val="nl-NL"/>
         </w:rPr>
         <w:t xml:space="preserve"> </w:t>
-      </w:r>
-      <w:commentRangeEnd w:id="4"/>
-      <w:r>
-        <w:rPr>
-          <w:rStyle w:val="CommentReference"/>
-        </w:rPr>
-        <w:commentReference w:id="4"/>
-      </w:r>
-      <w:commentRangeEnd w:id="5"/>
-      <w:r>
-        <w:rPr>
-          <w:rStyle w:val="CommentReference"/>
-        </w:rPr>
-        <w:commentReference w:id="5"/>
       </w:r>
       <w:r>
         <w:rPr>
@@ -3981,7 +3377,7 @@
 
 <file path=word/comments.xml><?xml version="1.0" encoding="utf-8"?>
 <w:comments xmlns:wpc="http://schemas.microsoft.com/office/word/2010/wordprocessingCanvas" xmlns:cx="http://schemas.microsoft.com/office/drawing/2014/chartex" xmlns:cx1="http://schemas.microsoft.com/office/drawing/2015/9/8/chartex" xmlns:cx2="http://schemas.microsoft.com/office/drawing/2015/10/21/chartex" xmlns:cx3="http://schemas.microsoft.com/office/drawing/2016/5/9/chartex" xmlns:cx4="http://schemas.microsoft.com/office/drawing/2016/5/10/chartex" xmlns:cx5="http://schemas.microsoft.com/office/drawing/2016/5/11/chartex" xmlns:cx6="http://schemas.microsoft.com/office/drawing/2016/5/12/chartex" xmlns:cx7="http://schemas.microsoft.com/office/drawing/2016/5/13/chartex" xmlns:cx8="http://schemas.microsoft.com/office/drawing/2016/5/14/chartex" xmlns:mc="http://schemas.openxmlformats.org/markup-compatibility/2006" xmlns:aink="http://schemas.microsoft.com/office/drawing/2016/ink" xmlns:am3d="http://schemas.microsoft.com/office/drawing/2017/model3d" xmlns:o="urn:schemas-microsoft-com:office:office" xmlns:oel="http://schemas.microsoft.com/office/2019/extlst" xmlns:r="http://schemas.openxmlformats.org/officeDocument/2006/relationships" xmlns:m="http://schemas.openxmlformats.org/officeDocument/2006/math" xmlns:v="urn:schemas-microsoft-com:vml" xmlns:wp14="http://schemas.microsoft.com/office/word/2010/wordprocessingDrawing" xmlns:wp="http://schemas.openxmlformats.org/drawingml/2006/wordprocessingDrawing" xmlns:w10="urn:schemas-microsoft-com:office:word" xmlns:w="http://schemas.openxmlformats.org/wordprocessingml/2006/main" xmlns:w14="http://schemas.microsoft.com/office/word/2010/wordml" xmlns:w15="http://schemas.microsoft.com/office/word/2012/wordml" xmlns:w16cex="http://schemas.microsoft.com/office/word/2018/wordml/cex" xmlns:w16cid="http://schemas.microsoft.com/office/word/2016/wordml/cid" xmlns:w16="http://schemas.microsoft.com/office/word/2018/wordml" xmlns:w16du="http://schemas.microsoft.com/office/word/2023/wordml/word16du" xmlns:w16sdtdh="http://schemas.microsoft.com/office/word/2020/wordml/sdtdatahash" xmlns:w16sdtfl="http://schemas.microsoft.com/office/word/2024/wordml/sdtformatlock" xmlns:w16se="http://schemas.microsoft.com/office/word/2015/wordml/symex" xmlns:wpg="http://schemas.microsoft.com/office/word/2010/wordprocessingGroup" xmlns:wpi="http://schemas.microsoft.com/office/word/2010/wordprocessingInk" xmlns:wne="http://schemas.microsoft.com/office/word/2006/wordml" xmlns:wps="http://schemas.microsoft.com/office/word/2010/wordprocessingShape" mc:Ignorable="w14 w15 w16se w16cid w16 w16cex w16sdtdh w16sdtfl w16du wp14">
-  <w:comment w:id="0" w:author="Oumaima Anbari" w:date="2025-09-28T14:59:00Z" w:initials="OA">
+  <w:comment w:id="0" w:author="Oumaima Anbari" w:date="2025-09-28T12:01:00Z" w:initials="OA">
     <w:p>
       <w:pPr>
         <w:pStyle w:val="CommentText"/>
@@ -3996,11 +3392,11 @@
         <w:rPr>
           <w:lang w:val="nl-NL"/>
         </w:rPr>
-        <w:t>Meer info nodig over de cocktail, als we die hebben zijn er veiligheidsmaatregelen</w:t>
+        <w:t>Nog navragen of er steriel glas is</w:t>
       </w:r>
     </w:p>
   </w:comment>
-  <w:comment w:id="1" w:author="Oumaima Anbari" w:date="2025-09-28T12:01:00Z" w:initials="OA">
+  <w:comment w:id="1" w:author="Oumaima Anbari" w:date="2025-09-28T12:04:00Z" w:initials="OA">
     <w:p>
       <w:pPr>
         <w:pStyle w:val="CommentText"/>
@@ -4015,11 +3411,11 @@
         <w:rPr>
           <w:lang w:val="nl-NL"/>
         </w:rPr>
-        <w:t>Nog navragen of er steriel glas is</w:t>
+        <w:t>Steriel glas/steriel PP?</w:t>
       </w:r>
     </w:p>
   </w:comment>
-  <w:comment w:id="2" w:author="Oumaima Anbari" w:date="2025-09-28T12:04:00Z" w:initials="OA">
+  <w:comment w:id="2" w:author="Oumaima Anbari" w:date="2025-09-23T21:39:00Z" w:initials="OA">
     <w:p>
       <w:pPr>
         <w:pStyle w:val="CommentText"/>
@@ -4034,11 +3430,11 @@
         <w:rPr>
           <w:lang w:val="nl-NL"/>
         </w:rPr>
-        <w:t>Steriel glas/steriel PP?</w:t>
+        <w:t>Afhankelijk Experimental Design</w:t>
       </w:r>
     </w:p>
   </w:comment>
-  <w:comment w:id="3" w:author="Oumaima Anbari" w:date="2025-09-23T21:39:00Z" w:initials="OA">
+  <w:comment w:id="3" w:author="Oumaima Anbari" w:date="2025-10-12T17:16:00Z" w:initials="OA">
     <w:p>
       <w:pPr>
         <w:pStyle w:val="CommentText"/>
@@ -4053,11 +3449,11 @@
         <w:rPr>
           <w:lang w:val="nl-NL"/>
         </w:rPr>
-        <w:t>Afhankelijk Experimental Design</w:t>
+        <w:t>Hvlheid</w:t>
       </w:r>
     </w:p>
   </w:comment>
-  <w:comment w:id="6" w:author="Oumaima Anbari" w:date="2025-09-28T11:35:00Z" w:initials="OA">
+  <w:comment w:id="4" w:author="Oumaima Anbari" w:date="2025-09-28T11:35:00Z" w:initials="OA">
     <w:p>
       <w:pPr>
         <w:pStyle w:val="CommentText"/>
@@ -4076,7 +3472,7 @@
       </w:r>
     </w:p>
   </w:comment>
-  <w:comment w:id="4" w:author="Oumaima Anbari" w:date="2025-09-28T11:39:00Z" w:initials="OA">
+  <w:comment w:id="5" w:author="Oumaima Anbari" w:date="2025-10-12T17:19:00Z" w:initials="OA">
     <w:p>
       <w:pPr>
         <w:pStyle w:val="CommentText"/>
@@ -4091,26 +3487,7 @@
         <w:rPr>
           <w:lang w:val="nl-NL"/>
         </w:rPr>
-        <w:t>Evt controle alpha amylase en/of protease activiteit in pellet wat weg gecentrifugeerd wordt?</w:t>
-      </w:r>
-    </w:p>
-  </w:comment>
-  <w:comment w:id="5" w:author="Oumaima Anbari" w:date="2025-09-28T14:43:00Z" w:initials="OA">
-    <w:p>
-      <w:pPr>
-        <w:pStyle w:val="CommentText"/>
-      </w:pPr>
-      <w:r>
-        <w:rPr>
-          <w:rStyle w:val="CommentReference"/>
-        </w:rPr>
-        <w:annotationRef/>
-      </w:r>
-      <w:r>
-        <w:rPr>
-          <w:lang w:val="nl-NL"/>
-        </w:rPr>
-        <w:t>In pilot testen en daarna keuze maken voor alleen CLAR samples?</w:t>
+        <w:t>Kleine pellet klein volume, even geschat</w:t>
       </w:r>
     </w:p>
   </w:comment>
@@ -4119,37 +3496,34 @@
 
 <file path=word/commentsExtended.xml><?xml version="1.0" encoding="utf-8"?>
 <w15:commentsEx xmlns:wpc="http://schemas.microsoft.com/office/word/2010/wordprocessingCanvas" xmlns:cx="http://schemas.microsoft.com/office/drawing/2014/chartex" xmlns:cx1="http://schemas.microsoft.com/office/drawing/2015/9/8/chartex" xmlns:cx2="http://schemas.microsoft.com/office/drawing/2015/10/21/chartex" xmlns:cx3="http://schemas.microsoft.com/office/drawing/2016/5/9/chartex" xmlns:cx4="http://schemas.microsoft.com/office/drawing/2016/5/10/chartex" xmlns:cx5="http://schemas.microsoft.com/office/drawing/2016/5/11/chartex" xmlns:cx6="http://schemas.microsoft.com/office/drawing/2016/5/12/chartex" xmlns:cx7="http://schemas.microsoft.com/office/drawing/2016/5/13/chartex" xmlns:cx8="http://schemas.microsoft.com/office/drawing/2016/5/14/chartex" xmlns:mc="http://schemas.openxmlformats.org/markup-compatibility/2006" xmlns:aink="http://schemas.microsoft.com/office/drawing/2016/ink" xmlns:am3d="http://schemas.microsoft.com/office/drawing/2017/model3d" xmlns:o="urn:schemas-microsoft-com:office:office" xmlns:oel="http://schemas.microsoft.com/office/2019/extlst" xmlns:r="http://schemas.openxmlformats.org/officeDocument/2006/relationships" xmlns:m="http://schemas.openxmlformats.org/officeDocument/2006/math" xmlns:v="urn:schemas-microsoft-com:vml" xmlns:wp14="http://schemas.microsoft.com/office/word/2010/wordprocessingDrawing" xmlns:wp="http://schemas.openxmlformats.org/drawingml/2006/wordprocessingDrawing" xmlns:w10="urn:schemas-microsoft-com:office:word" xmlns:w="http://schemas.openxmlformats.org/wordprocessingml/2006/main" xmlns:w14="http://schemas.microsoft.com/office/word/2010/wordml" xmlns:w15="http://schemas.microsoft.com/office/word/2012/wordml" xmlns:w16cex="http://schemas.microsoft.com/office/word/2018/wordml/cex" xmlns:w16cid="http://schemas.microsoft.com/office/word/2016/wordml/cid" xmlns:w16="http://schemas.microsoft.com/office/word/2018/wordml" xmlns:w16du="http://schemas.microsoft.com/office/word/2023/wordml/word16du" xmlns:w16sdtdh="http://schemas.microsoft.com/office/word/2020/wordml/sdtdatahash" xmlns:w16sdtfl="http://schemas.microsoft.com/office/word/2024/wordml/sdtformatlock" xmlns:w16se="http://schemas.microsoft.com/office/word/2015/wordml/symex" xmlns:wpg="http://schemas.microsoft.com/office/word/2010/wordprocessingGroup" xmlns:wpi="http://schemas.microsoft.com/office/word/2010/wordprocessingInk" xmlns:wne="http://schemas.microsoft.com/office/word/2006/wordml" xmlns:wps="http://schemas.microsoft.com/office/word/2010/wordprocessingShape" mc:Ignorable="w14 w15 w16se w16cid w16 w16cex w16sdtdh w16sdtfl w16du wp14">
-  <w15:commentEx w15:paraId="7DA972F2" w15:done="0"/>
   <w15:commentEx w15:paraId="383796FC" w15:done="0"/>
   <w15:commentEx w15:paraId="4F21DC08" w15:done="0"/>
   <w15:commentEx w15:paraId="176C0BFF" w15:done="0"/>
+  <w15:commentEx w15:paraId="20D4B945" w15:done="0"/>
   <w15:commentEx w15:paraId="291342B8" w15:done="0"/>
-  <w15:commentEx w15:paraId="46B0ABC6" w15:done="0"/>
-  <w15:commentEx w15:paraId="65610D28" w15:paraIdParent="46B0ABC6" w15:done="0"/>
+  <w15:commentEx w15:paraId="7F8B4345" w15:paraIdParent="291342B8" w15:done="0"/>
 </w15:commentsEx>
 </file>
 
 <file path=word/commentsExtensible.xml><?xml version="1.0" encoding="utf-8"?>
 <w16cex:commentsExtensible xmlns:wpc="http://schemas.microsoft.com/office/word/2010/wordprocessingCanvas" xmlns:cx="http://schemas.microsoft.com/office/drawing/2014/chartex" xmlns:cx1="http://schemas.microsoft.com/office/drawing/2015/9/8/chartex" xmlns:cx2="http://schemas.microsoft.com/office/drawing/2015/10/21/chartex" xmlns:cx3="http://schemas.microsoft.com/office/drawing/2016/5/9/chartex" xmlns:cx4="http://schemas.microsoft.com/office/drawing/2016/5/10/chartex" xmlns:cx5="http://schemas.microsoft.com/office/drawing/2016/5/11/chartex" xmlns:cx6="http://schemas.microsoft.com/office/drawing/2016/5/12/chartex" xmlns:cx7="http://schemas.microsoft.com/office/drawing/2016/5/13/chartex" xmlns:cx8="http://schemas.microsoft.com/office/drawing/2016/5/14/chartex" xmlns:cr="http://schemas.microsoft.com/office/comments/2020/reactions" xmlns:mc="http://schemas.openxmlformats.org/markup-compatibility/2006" xmlns:aink="http://schemas.microsoft.com/office/drawing/2016/ink" xmlns:am3d="http://schemas.microsoft.com/office/drawing/2017/model3d" xmlns:o="urn:schemas-microsoft-com:office:office" xmlns:oel="http://schemas.microsoft.com/office/2019/extlst" xmlns:r="http://schemas.openxmlformats.org/officeDocument/2006/relationships" xmlns:m="http://schemas.openxmlformats.org/officeDocument/2006/math" xmlns:v="urn:schemas-microsoft-com:vml" xmlns:wp14="http://schemas.microsoft.com/office/word/2010/wordprocessingDrawing" xmlns:wp="http://schemas.openxmlformats.org/drawingml/2006/wordprocessingDrawing" xmlns:w10="urn:schemas-microsoft-com:office:word" xmlns:w="http://schemas.openxmlformats.org/wordprocessingml/2006/main" xmlns:w14="http://schemas.microsoft.com/office/word/2010/wordml" xmlns:w15="http://schemas.microsoft.com/office/word/2012/wordml" xmlns:w16cex="http://schemas.microsoft.com/office/word/2018/wordml/cex" xmlns:w16cid="http://schemas.microsoft.com/office/word/2016/wordml/cid" xmlns:w16="http://schemas.microsoft.com/office/word/2018/wordml" xmlns:w16du="http://schemas.microsoft.com/office/word/2023/wordml/word16du" xmlns:w16sdtdh="http://schemas.microsoft.com/office/word/2020/wordml/sdtdatahash" xmlns:w16sdtfl="http://schemas.microsoft.com/office/word/2024/wordml/sdtformatlock" xmlns:w16se="http://schemas.microsoft.com/office/word/2015/wordml/symex" xmlns:wpg="http://schemas.microsoft.com/office/word/2010/wordprocessingGroup" xmlns:wpi="http://schemas.microsoft.com/office/word/2010/wordprocessingInk" xmlns:wne="http://schemas.microsoft.com/office/word/2006/wordml" xmlns:wps="http://schemas.microsoft.com/office/word/2010/wordprocessingShape" mc:Ignorable="w14 w15 w16se w16cid w16 w16cex w16sdtdh w16sdtfl cr w16du wp14">
-  <w16cex:commentExtensible w16cex:durableId="3DB946E5" w16cex:dateUtc="2025-09-28T12:59:00Z"/>
   <w16cex:commentExtensible w16cex:durableId="45414AC0" w16cex:dateUtc="2025-09-28T10:01:00Z"/>
   <w16cex:commentExtensible w16cex:durableId="68EB7A61" w16cex:dateUtc="2025-09-28T10:04:00Z"/>
   <w16cex:commentExtensible w16cex:durableId="50C9B0FF" w16cex:dateUtc="2025-09-23T19:39:00Z"/>
+  <w16cex:commentExtensible w16cex:durableId="3A53C3A7" w16cex:dateUtc="2025-10-12T15:16:00Z"/>
   <w16cex:commentExtensible w16cex:durableId="5BFC9BF1" w16cex:dateUtc="2025-09-28T09:35:00Z"/>
-  <w16cex:commentExtensible w16cex:durableId="1197A8F4" w16cex:dateUtc="2025-09-28T09:39:00Z"/>
-  <w16cex:commentExtensible w16cex:durableId="684B1EB3" w16cex:dateUtc="2025-09-28T12:43:00Z"/>
+  <w16cex:commentExtensible w16cex:durableId="6ADFAAA6" w16cex:dateUtc="2025-10-12T15:19:00Z"/>
 </w16cex:commentsExtensible>
 </file>
 
 <file path=word/commentsIds.xml><?xml version="1.0" encoding="utf-8"?>
 <w16cid:commentsIds xmlns:wpc="http://schemas.microsoft.com/office/word/2010/wordprocessingCanvas" xmlns:cx="http://schemas.microsoft.com/office/drawing/2014/chartex" xmlns:cx1="http://schemas.microsoft.com/office/drawing/2015/9/8/chartex" xmlns:cx2="http://schemas.microsoft.com/office/drawing/2015/10/21/chartex" xmlns:cx3="http://schemas.microsoft.com/office/drawing/2016/5/9/chartex" xmlns:cx4="http://schemas.microsoft.com/office/drawing/2016/5/10/chartex" xmlns:cx5="http://schemas.microsoft.com/office/drawing/2016/5/11/chartex" xmlns:cx6="http://schemas.microsoft.com/office/drawing/2016/5/12/chartex" xmlns:cx7="http://schemas.microsoft.com/office/drawing/2016/5/13/chartex" xmlns:cx8="http://schemas.microsoft.com/office/drawing/2016/5/14/chartex" xmlns:mc="http://schemas.openxmlformats.org/markup-compatibility/2006" xmlns:aink="http://schemas.microsoft.com/office/drawing/2016/ink" xmlns:am3d="http://schemas.microsoft.com/office/drawing/2017/model3d" xmlns:o="urn:schemas-microsoft-com:office:office" xmlns:oel="http://schemas.microsoft.com/office/2019/extlst" xmlns:r="http://schemas.openxmlformats.org/officeDocument/2006/relationships" xmlns:m="http://schemas.openxmlformats.org/officeDocument/2006/math" xmlns:v="urn:schemas-microsoft-com:vml" xmlns:wp14="http://schemas.microsoft.com/office/word/2010/wordprocessingDrawing" xmlns:wp="http://schemas.openxmlformats.org/drawingml/2006/wordprocessingDrawing" xmlns:w10="urn:schemas-microsoft-com:office:word" xmlns:w="http://schemas.openxmlformats.org/wordprocessingml/2006/main" xmlns:w14="http://schemas.microsoft.com/office/word/2010/wordml" xmlns:w15="http://schemas.microsoft.com/office/word/2012/wordml" xmlns:w16cex="http://schemas.microsoft.com/office/word/2018/wordml/cex" xmlns:w16cid="http://schemas.microsoft.com/office/word/2016/wordml/cid" xmlns:w16="http://schemas.microsoft.com/office/word/2018/wordml" xmlns:w16du="http://schemas.microsoft.com/office/word/2023/wordml/word16du" xmlns:w16sdtdh="http://schemas.microsoft.com/office/word/2020/wordml/sdtdatahash" xmlns:w16sdtfl="http://schemas.microsoft.com/office/word/2024/wordml/sdtformatlock" xmlns:w16se="http://schemas.microsoft.com/office/word/2015/wordml/symex" xmlns:wpg="http://schemas.microsoft.com/office/word/2010/wordprocessingGroup" xmlns:wpi="http://schemas.microsoft.com/office/word/2010/wordprocessingInk" xmlns:wne="http://schemas.microsoft.com/office/word/2006/wordml" xmlns:wps="http://schemas.microsoft.com/office/word/2010/wordprocessingShape" mc:Ignorable="w14 w15 w16se w16cid w16 w16cex w16sdtdh w16sdtfl w16du wp14">
-  <w16cid:commentId w16cid:paraId="7DA972F2" w16cid:durableId="3DB946E5"/>
   <w16cid:commentId w16cid:paraId="383796FC" w16cid:durableId="45414AC0"/>
   <w16cid:commentId w16cid:paraId="4F21DC08" w16cid:durableId="68EB7A61"/>
   <w16cid:commentId w16cid:paraId="176C0BFF" w16cid:durableId="50C9B0FF"/>
+  <w16cid:commentId w16cid:paraId="20D4B945" w16cid:durableId="3A53C3A7"/>
   <w16cid:commentId w16cid:paraId="291342B8" w16cid:durableId="5BFC9BF1"/>
-  <w16cid:commentId w16cid:paraId="46B0ABC6" w16cid:durableId="1197A8F4"/>
-  <w16cid:commentId w16cid:paraId="65610D28" w16cid:durableId="684B1EB3"/>
+  <w16cid:commentId w16cid:paraId="7F8B4345" w16cid:durableId="6ADFAAA6"/>
 </w16cid:commentsIds>
 </file>
 

</xml_diff>